<commit_message>
New lesson plan and lab instructions
</commit_message>
<xml_diff>
--- a/labs/Lab 03/CS133JS_Lab03_Instructions-master.docx
+++ b/labs/Lab 03/CS133JS_Lab03_Instructions-master.docx
@@ -79,7 +79,25 @@
           <w:sz w:val="21"/>
           <w:szCs w:val="21"/>
         </w:rPr>
-        <w:t>Insert a value into a Web form field</w:t>
+        <w:t>Insert</w:t>
+      </w:r>
+      <w:r>
+        <w:rPr>
+          <w:rFonts w:ascii="Helvetica Neue" w:eastAsia="Times New Roman" w:hAnsi="Helvetica Neue" w:cs="Times New Roman"/>
+          <w:color w:val="333333"/>
+          <w:sz w:val="21"/>
+          <w:szCs w:val="21"/>
+        </w:rPr>
+        <w:t>ing</w:t>
+      </w:r>
+      <w:r>
+        <w:rPr>
+          <w:rFonts w:ascii="Helvetica Neue" w:eastAsia="Times New Roman" w:hAnsi="Helvetica Neue" w:cs="Times New Roman"/>
+          <w:color w:val="333333"/>
+          <w:sz w:val="21"/>
+          <w:szCs w:val="21"/>
+        </w:rPr>
+        <w:t xml:space="preserve"> a value into a Web form field</w:t>
       </w:r>
     </w:p>
     <w:p>
@@ -104,7 +122,25 @@
           <w:sz w:val="21"/>
           <w:szCs w:val="21"/>
         </w:rPr>
-        <w:t>Work with event handlers</w:t>
+        <w:t>Work</w:t>
+      </w:r>
+      <w:r>
+        <w:rPr>
+          <w:rFonts w:ascii="Helvetica Neue" w:eastAsia="Times New Roman" w:hAnsi="Helvetica Neue" w:cs="Times New Roman"/>
+          <w:color w:val="333333"/>
+          <w:sz w:val="21"/>
+          <w:szCs w:val="21"/>
+        </w:rPr>
+        <w:t>ing</w:t>
+      </w:r>
+      <w:r>
+        <w:rPr>
+          <w:rFonts w:ascii="Helvetica Neue" w:eastAsia="Times New Roman" w:hAnsi="Helvetica Neue" w:cs="Times New Roman"/>
+          <w:color w:val="333333"/>
+          <w:sz w:val="21"/>
+          <w:szCs w:val="21"/>
+        </w:rPr>
+        <w:t xml:space="preserve"> with event handlers</w:t>
       </w:r>
       <w:r>
         <w:rPr>
@@ -158,7 +194,16 @@
           <w:sz w:val="21"/>
           <w:szCs w:val="21"/>
         </w:rPr>
-        <w:t>Create and work with Date objects</w:t>
+        <w:t>Creating</w:t>
+      </w:r>
+      <w:r>
+        <w:rPr>
+          <w:rFonts w:ascii="Helvetica Neue" w:eastAsia="Times New Roman" w:hAnsi="Helvetica Neue" w:cs="Times New Roman"/>
+          <w:color w:val="333333"/>
+          <w:sz w:val="21"/>
+          <w:szCs w:val="21"/>
+        </w:rPr>
+        <w:t xml:space="preserve"> and work with Date objects</w:t>
       </w:r>
     </w:p>
     <w:p>
@@ -183,7 +228,27 @@
           <w:sz w:val="21"/>
           <w:szCs w:val="21"/>
         </w:rPr>
-        <w:t>Extract information from Date objects</w:t>
+        <w:t>Extract</w:t>
+      </w:r>
+      <w:r>
+        <w:rPr>
+          <w:rFonts w:ascii="Helvetica Neue" w:eastAsia="Times New Roman" w:hAnsi="Helvetica Neue" w:cs="Times New Roman"/>
+          <w:color w:val="333333"/>
+          <w:sz w:val="21"/>
+          <w:szCs w:val="21"/>
+        </w:rPr>
+        <w:t>ing</w:t>
+      </w:r>
+      <w:bookmarkStart w:id="0" w:name="_GoBack"/>
+      <w:bookmarkEnd w:id="0"/>
+      <w:r>
+        <w:rPr>
+          <w:rFonts w:ascii="Helvetica Neue" w:eastAsia="Times New Roman" w:hAnsi="Helvetica Neue" w:cs="Times New Roman"/>
+          <w:color w:val="333333"/>
+          <w:sz w:val="21"/>
+          <w:szCs w:val="21"/>
+        </w:rPr>
+        <w:t xml:space="preserve"> information from Date objects</w:t>
       </w:r>
     </w:p>
     <w:p>
@@ -239,8 +304,6 @@
           <w:u w:val="single"/>
         </w:rPr>
       </w:pPr>
-      <w:bookmarkStart w:id="0" w:name="_GoBack"/>
-      <w:bookmarkEnd w:id="0"/>
       <w:r>
         <w:rPr>
           <w:rFonts w:eastAsia="Times New Roman" w:cs="Arial"/>
@@ -4310,7 +4373,7 @@
 </file>
 
 <file path=customXml/itemProps1.xml><?xml version="1.0" encoding="utf-8"?>
-<ds:datastoreItem xmlns:ds="http://schemas.openxmlformats.org/officeDocument/2006/customXml" ds:itemID="{28F7D8CB-8494-CC49-9007-686BC239A0E2}">
+<ds:datastoreItem xmlns:ds="http://schemas.openxmlformats.org/officeDocument/2006/customXml" ds:itemID="{B7EF6A40-E82F-4B4A-B4B2-16A85D6DBE3E}">
   <ds:schemaRefs>
     <ds:schemaRef ds:uri="http://schemas.openxmlformats.org/officeDocument/2006/bibliography"/>
   </ds:schemaRefs>

</xml_diff>